<commit_message>
Added papers read on collision detection and point cloud specific collision detection
</commit_message>
<xml_diff>
--- a/Literature/interesting papers to read.docx
+++ b/Literature/interesting papers to read.docx
@@ -50,8 +50,6 @@
         </w:rPr>
         <w:t>Point Clouds/Collision detection:</w:t>
       </w:r>
-      <w:bookmarkStart w:id="0" w:name="_GoBack"/>
-      <w:bookmarkEnd w:id="0"/>
     </w:p>
     <w:p>
       <w:pPr>
@@ -82,96 +80,8 @@
           <w:lang w:val="en-GB"/>
         </w:rPr>
       </w:pPr>
-      <w:r>
-        <w:rPr>
-          <w:lang w:val="en-GB"/>
-        </w:rPr>
-        <w:t>Collision and proximity queries, in Handbook of Discrete and Computational Geometry</w:t>
-      </w:r>
-    </w:p>
-    <w:p>
-      <w:pPr>
-        <w:pStyle w:val="Lijstalinea"/>
-        <w:numPr>
-          <w:ilvl w:val="1"/>
-          <w:numId w:val="1"/>
-        </w:numPr>
-        <w:rPr>
-          <w:lang w:val="en-GB"/>
-        </w:rPr>
-      </w:pPr>
-      <w:proofErr w:type="spellStart"/>
-      <w:r>
-        <w:rPr>
-          <w:lang w:val="en-GB"/>
-        </w:rPr>
-        <w:t>pproximating</w:t>
-      </w:r>
-      <w:proofErr w:type="spellEnd"/>
-      <w:r>
-        <w:rPr>
-          <w:lang w:val="en-GB"/>
-        </w:rPr>
-        <w:t xml:space="preserve"> </w:t>
-      </w:r>
-      <w:proofErr w:type="spellStart"/>
-      <w:r>
-        <w:rPr>
-          <w:lang w:val="en-GB"/>
-        </w:rPr>
-        <w:t>polyhedra</w:t>
-      </w:r>
-      <w:proofErr w:type="spellEnd"/>
-      <w:r>
-        <w:rPr>
-          <w:lang w:val="en-GB"/>
-        </w:rPr>
-        <w:t xml:space="preserve"> with spheres for time-critical collision detection.</w:t>
-      </w:r>
-    </w:p>
-    <w:p>
-      <w:pPr>
-        <w:pStyle w:val="Lijstalinea"/>
-        <w:numPr>
-          <w:ilvl w:val="1"/>
-          <w:numId w:val="1"/>
-        </w:numPr>
-        <w:rPr>
-          <w:lang w:val="en-GB"/>
-        </w:rPr>
-      </w:pPr>
-      <w:r>
-        <w:rPr>
-          <w:lang w:val="en-GB"/>
-        </w:rPr>
-        <w:t xml:space="preserve">Point cloud collision detection, in </w:t>
-      </w:r>
-      <w:proofErr w:type="spellStart"/>
-      <w:r>
-        <w:rPr>
-          <w:lang w:val="en-GB"/>
-        </w:rPr>
-        <w:t>Eurographics</w:t>
-      </w:r>
-      <w:proofErr w:type="spellEnd"/>
-      <w:r>
-        <w:rPr>
-          <w:lang w:val="en-GB"/>
-        </w:rPr>
-        <w:t xml:space="preserve"> (2004)</w:t>
-      </w:r>
-    </w:p>
-    <w:p>
-      <w:pPr>
-        <w:pStyle w:val="Lijstalinea"/>
-        <w:numPr>
-          <w:ilvl w:val="1"/>
-          <w:numId w:val="1"/>
-        </w:numPr>
-        <w:rPr>
-          <w:lang w:val="en-GB"/>
-        </w:rPr>
-      </w:pPr>
+      <w:bookmarkStart w:id="0" w:name="_GoBack"/>
+      <w:bookmarkEnd w:id="0"/>
       <w:r>
         <w:rPr>
           <w:lang w:val="en-GB"/>

</xml_diff>